<commit_message>
more updates on website
</commit_message>
<xml_diff>
--- a/docs/practicals/3_rmarkdownsolution.docx
+++ b/docs/practicals/3_rmarkdownsolution.docx
@@ -114,7 +114,7 @@
         <w:t xml:space="preserve"> </w:t>
       </w:r>
       <w:r>
-        <w:t xml:space="preserve">2022-06-28</w:t>
+        <w:t xml:space="preserve">2022-11-04</w:t>
       </w:r>
     </w:p>
     <w:bookmarkStart w:id="22" w:name="acknowledgements"/>
@@ -207,72 +207,6 @@
       </w:r>
       <w:r>
         <w:t xml:space="preserve">.</w:t>
-      </w:r>
-    </w:p>
-    <w:p>
-      <w:pPr>
-        <w:pStyle w:val="SourceCode"/>
-      </w:pPr>
-      <w:r>
-        <w:rPr>
-          <w:rStyle w:val="VerbatimChar"/>
-        </w:rPr>
-        <w:t xml:space="preserve">## Warning: package 'palmerpenguins' was built under R version 4.1.1</w:t>
-      </w:r>
-    </w:p>
-    <w:p>
-      <w:pPr>
-        <w:pStyle w:val="SourceCode"/>
-      </w:pPr>
-      <w:r>
-        <w:rPr>
-          <w:rStyle w:val="VerbatimChar"/>
-        </w:rPr>
-        <w:t xml:space="preserve">## Warning: package 'ggplot2' was built under R version 4.1.3</w:t>
-      </w:r>
-    </w:p>
-    <w:p>
-      <w:pPr>
-        <w:pStyle w:val="SourceCode"/>
-      </w:pPr>
-      <w:r>
-        <w:rPr>
-          <w:rStyle w:val="VerbatimChar"/>
-        </w:rPr>
-        <w:t xml:space="preserve">## Warning: package 'tibble' was built under R version 4.1.3</w:t>
-      </w:r>
-    </w:p>
-    <w:p>
-      <w:pPr>
-        <w:pStyle w:val="SourceCode"/>
-      </w:pPr>
-      <w:r>
-        <w:rPr>
-          <w:rStyle w:val="VerbatimChar"/>
-        </w:rPr>
-        <w:t xml:space="preserve">## Warning: package 'tidyr' was built under R version 4.1.3</w:t>
-      </w:r>
-    </w:p>
-    <w:p>
-      <w:pPr>
-        <w:pStyle w:val="SourceCode"/>
-      </w:pPr>
-      <w:r>
-        <w:rPr>
-          <w:rStyle w:val="VerbatimChar"/>
-        </w:rPr>
-        <w:t xml:space="preserve">## Warning: package 'readr' was built under R version 4.1.3</w:t>
-      </w:r>
-    </w:p>
-    <w:p>
-      <w:pPr>
-        <w:pStyle w:val="SourceCode"/>
-      </w:pPr>
-      <w:r>
-        <w:rPr>
-          <w:rStyle w:val="VerbatimChar"/>
-        </w:rPr>
-        <w:t xml:space="preserve">## Warning: package 'dplyr' was built under R version 4.1.3</w:t>
       </w:r>
     </w:p>
     <w:bookmarkEnd w:id="23"/>
@@ -1526,7 +1460,7 @@
         <w:rPr>
           <w:rStyle w:val="VerbatimChar"/>
         </w:rPr>
-        <w:t xml:space="preserve">## # A tibble: 3 x 6</w:t>
+        <w:t xml:space="preserve">## # A tibble: 3 × 6</w:t>
       </w:r>
       <w:r>
         <w:br/>

</xml_diff>